<commit_message>
js - probe matching files added.
</commit_message>
<xml_diff>
--- a/JanesProbeMatching/Steps to find pig human homology.docx
+++ b/JanesProbeMatching/Steps to find pig human homology.docx
@@ -20,7 +20,7 @@
           <w:b/>
           <w:bCs/>
         </w:rPr>
-        <w:t>all the files have as first column the pig probe ID and the second column the matchign human probe ID</w:t>
+        <w:t>all the files have as first column the pig probe ID and the second column the matching human probe ID</w:t>
       </w:r>
     </w:p>
     <w:p>
@@ -104,7 +104,7 @@
     </w:p>
     <w:p>
       <w:pPr>
-        <w:pStyle w:val="style26"/>
+        <w:pStyle w:val="style30"/>
         <w:numPr>
           <w:ilvl w:val="0"/>
           <w:numId w:val="2"/>
@@ -117,7 +117,7 @@
     </w:p>
     <w:p>
       <w:pPr>
-        <w:pStyle w:val="style26"/>
+        <w:pStyle w:val="style30"/>
         <w:numPr>
           <w:ilvl w:val="0"/>
           <w:numId w:val="2"/>
@@ -130,7 +130,7 @@
     </w:p>
     <w:p>
       <w:pPr>
-        <w:pStyle w:val="style26"/>
+        <w:pStyle w:val="style30"/>
         <w:numPr>
           <w:ilvl w:val="0"/>
           <w:numId w:val="2"/>
@@ -143,7 +143,7 @@
     </w:p>
     <w:p>
       <w:pPr>
-        <w:pStyle w:val="style26"/>
+        <w:pStyle w:val="style30"/>
         <w:numPr>
           <w:ilvl w:val="0"/>
           <w:numId w:val="2"/>
@@ -156,7 +156,7 @@
     </w:p>
     <w:p>
       <w:pPr>
-        <w:pStyle w:val="style26"/>
+        <w:pStyle w:val="style30"/>
         <w:numPr>
           <w:ilvl w:val="0"/>
           <w:numId w:val="2"/>
@@ -169,7 +169,7 @@
     </w:p>
     <w:p>
       <w:pPr>
-        <w:pStyle w:val="style26"/>
+        <w:pStyle w:val="style30"/>
         <w:numPr>
           <w:ilvl w:val="0"/>
           <w:numId w:val="2"/>
@@ -182,7 +182,7 @@
     </w:p>
     <w:p>
       <w:pPr>
-        <w:pStyle w:val="style26"/>
+        <w:pStyle w:val="style30"/>
         <w:numPr>
           <w:ilvl w:val="0"/>
           <w:numId w:val="2"/>
@@ -195,7 +195,7 @@
     </w:p>
     <w:p>
       <w:pPr>
-        <w:pStyle w:val="style26"/>
+        <w:pStyle w:val="style30"/>
         <w:numPr>
           <w:ilvl w:val="0"/>
           <w:numId w:val="2"/>
@@ -208,7 +208,7 @@
     </w:p>
     <w:p>
       <w:pPr>
-        <w:pStyle w:val="style26"/>
+        <w:pStyle w:val="style30"/>
         <w:numPr>
           <w:ilvl w:val="0"/>
           <w:numId w:val="2"/>
@@ -216,7 +216,7 @@
       </w:pPr>
       <w:r>
         <w:rPr/>
-        <w:t>this workflow is also used for the agilent porcine and affymetrix porcine. In the case of the affymetrix porcine, porcine.db is an R package that gives the entrez gene ID for the probes. In the case of the Agilent porcine, I used the annotate porcine bioconductor package to translate genbank accession numbers to Entrez IDs, but only about 1/8 of them had a gene assocaited with them, probably because they were mostly ESTs from putative mRNAs that were not yet curated and named as a gene</w:t>
+        <w:t>this workflow is also used for the agilent porcine and affymetrix porcine. In the case of the affymetrix porcine, porcine.db is an R package that gives the entrez gene ID for the probes. In the case of the Agilent porcine, I used the annotate porcine bioconductor package (org.Ss.eg.db)to translate genbank accession numbers to Entrez IDs, but only about 1/8 of them had a gene assocaited with them, probably because they were mostly ESTs from putative mRNAs that were not yet curated and named as a gene</w:t>
       </w:r>
     </w:p>
     <w:p>
@@ -227,7 +227,7 @@
       <w:bookmarkEnd w:id="0"/>
       <w:r>
         <w:rPr/>
-        <w:t>getUnique.pl (to get unique pig to human id’s) library(org.Ss.eg.db)</w:t>
+        <w:t>getUnique.pl (to get unique pig to human id’s) l</w:t>
       </w:r>
     </w:p>
     <w:p>
@@ -254,14 +254,6 @@
       </w:pPr>
       <w:r>
         <w:rPr/>
-      </w:r>
-    </w:p>
-    <w:p>
-      <w:pPr>
-        <w:pStyle w:val="style0"/>
-      </w:pPr>
-      <w:r>
-        <w:rPr/>
         <w:t xml:space="preserve">3. If the Entrez Gene ID for the pig probe is not from pig, then query homologene database for the entrez gene ID and take the one in the homologene cluster that is human </w:t>
       </w:r>
     </w:p>
@@ -285,7 +277,7 @@
     </w:p>
     <w:p>
       <w:pPr>
-        <w:pStyle w:val="style26"/>
+        <w:pStyle w:val="style30"/>
         <w:numPr>
           <w:ilvl w:val="0"/>
           <w:numId w:val="1"/>
@@ -298,7 +290,7 @@
     </w:p>
     <w:p>
       <w:pPr>
-        <w:pStyle w:val="style26"/>
+        <w:pStyle w:val="style30"/>
         <w:numPr>
           <w:ilvl w:val="0"/>
           <w:numId w:val="1"/>
@@ -311,7 +303,7 @@
     </w:p>
     <w:p>
       <w:pPr>
-        <w:pStyle w:val="style26"/>
+        <w:pStyle w:val="style30"/>
         <w:numPr>
           <w:ilvl w:val="0"/>
           <w:numId w:val="1"/>
@@ -402,6 +394,7 @@
       <w:hyperlink r:id="rId2">
         <w:r>
           <w:rPr>
+            <w:rStyle w:val="style17"/>
             <w:rStyle w:val="style17"/>
           </w:rPr>
           <w:t>http://asia.ensembl.org/info/genome/compara/homology_method.html</w:t>
@@ -440,6 +433,7 @@
       <w:hyperlink r:id="rId3">
         <w:r>
           <w:rPr>
+            <w:rStyle w:val="style17"/>
             <w:rStyle w:val="style17"/>
           </w:rPr>
           <w:t>http://www.ncbi.nlm.nih.gov/homologene/build-procedure/</w:t>
@@ -843,7 +837,7 @@
     </w:pPr>
     <w:rPr>
       <w:rFonts w:ascii="Times New Roman" w:cs="Times New Roman" w:eastAsia="WenQuanYi Micro Hei" w:hAnsi="Times New Roman"/>
-      <w:color w:val="auto"/>
+      <w:color w:val="00000A"/>
       <w:sz w:val="24"/>
       <w:szCs w:val="24"/>
       <w:lang w:bidi="ar-SA" w:eastAsia="en-US" w:val="en-US"/>
@@ -889,10 +883,38 @@
       <w:rFonts w:cs="Courier New"/>
     </w:rPr>
   </w:style>
-  <w:style w:styleId="style20" w:type="paragraph">
+  <w:style w:styleId="style20" w:type="character">
+    <w:name w:val="ListLabel 3"/>
+    <w:next w:val="style20"/>
+    <w:rPr>
+      <w:rFonts w:cs="Wingdings"/>
+    </w:rPr>
+  </w:style>
+  <w:style w:styleId="style21" w:type="character">
+    <w:name w:val="ListLabel 4"/>
+    <w:next w:val="style21"/>
+    <w:rPr>
+      <w:rFonts w:cs="Courier New"/>
+    </w:rPr>
+  </w:style>
+  <w:style w:styleId="style22" w:type="character">
+    <w:name w:val="ListLabel 5"/>
+    <w:next w:val="style22"/>
+    <w:rPr>
+      <w:rFonts w:cs="Symbol"/>
+    </w:rPr>
+  </w:style>
+  <w:style w:styleId="style23" w:type="character">
+    <w:name w:val="ListLabel 6"/>
+    <w:next w:val="style23"/>
+    <w:rPr>
+      <w:rFonts w:cs="Times New Roman"/>
+    </w:rPr>
+  </w:style>
+  <w:style w:styleId="style24" w:type="paragraph">
     <w:name w:val="Heading"/>
     <w:basedOn w:val="style0"/>
-    <w:next w:val="style21"/>
+    <w:next w:val="style25"/>
     <w:pPr>
       <w:keepNext/>
       <w:spacing w:after="120" w:before="240"/>
@@ -903,28 +925,28 @@
       <w:szCs w:val="28"/>
     </w:rPr>
   </w:style>
-  <w:style w:styleId="style21" w:type="paragraph">
+  <w:style w:styleId="style25" w:type="paragraph">
     <w:name w:val="Text body"/>
     <w:basedOn w:val="style0"/>
-    <w:next w:val="style21"/>
+    <w:next w:val="style25"/>
     <w:pPr>
       <w:spacing w:after="120" w:before="0"/>
     </w:pPr>
     <w:rPr/>
   </w:style>
-  <w:style w:styleId="style22" w:type="paragraph">
+  <w:style w:styleId="style26" w:type="paragraph">
     <w:name w:val="List"/>
-    <w:basedOn w:val="style21"/>
-    <w:next w:val="style22"/>
+    <w:basedOn w:val="style25"/>
+    <w:next w:val="style26"/>
     <w:pPr/>
     <w:rPr>
       <w:rFonts w:cs="Lohit Hindi"/>
     </w:rPr>
   </w:style>
-  <w:style w:styleId="style23" w:type="paragraph">
+  <w:style w:styleId="style27" w:type="paragraph">
     <w:name w:val="Caption"/>
     <w:basedOn w:val="style0"/>
-    <w:next w:val="style23"/>
+    <w:next w:val="style27"/>
     <w:pPr>
       <w:suppressLineNumbers/>
       <w:spacing w:after="120" w:before="120"/>
@@ -937,10 +959,10 @@
       <w:szCs w:val="24"/>
     </w:rPr>
   </w:style>
-  <w:style w:styleId="style24" w:type="paragraph">
+  <w:style w:styleId="style28" w:type="paragraph">
     <w:name w:val="Index"/>
     <w:basedOn w:val="style0"/>
-    <w:next w:val="style24"/>
+    <w:next w:val="style28"/>
     <w:pPr>
       <w:suppressLineNumbers/>
     </w:pPr>
@@ -948,10 +970,10 @@
       <w:rFonts w:cs="Lohit Hindi"/>
     </w:rPr>
   </w:style>
-  <w:style w:styleId="style25" w:type="paragraph">
+  <w:style w:styleId="style29" w:type="paragraph">
     <w:name w:val="Balloon Text"/>
     <w:basedOn w:val="style0"/>
-    <w:next w:val="style25"/>
+    <w:next w:val="style29"/>
     <w:pPr/>
     <w:rPr>
       <w:rFonts w:ascii="Lucida Grande" w:hAnsi="Lucida Grande"/>
@@ -959,10 +981,10 @@
       <w:szCs w:val="18"/>
     </w:rPr>
   </w:style>
-  <w:style w:styleId="style26" w:type="paragraph">
+  <w:style w:styleId="style30" w:type="paragraph">
     <w:name w:val="List Paragraph"/>
     <w:basedOn w:val="style0"/>
-    <w:next w:val="style26"/>
+    <w:next w:val="style30"/>
     <w:pPr>
       <w:ind w:hanging="0" w:left="720" w:right="0"/>
     </w:pPr>

</xml_diff>